<commit_message>
Initial software version - endpoint planted for the first time
</commit_message>
<xml_diff>
--- a/Documents/Irrigation - Tasks.docx
+++ b/Documents/Irrigation - Tasks.docx
@@ -533,7 +533,6 @@
       <w:pPr>
         <w:bidi/>
         <w:rPr>
-          <w:rFonts w:hint="cs"/>
           <w:rtl/>
           <w:lang w:bidi="he-IL"/>
         </w:rPr>
@@ -1722,6 +1721,35 @@
         <w:pStyle w:val="Heading1"/>
         <w:bidi/>
         <w:rPr>
+          <w:rFonts w:hint="cs"/>
+          <w:rtl/>
+          <w:lang w:bidi="he-IL"/>
+        </w:rPr>
+      </w:pPr>
+      <w:r>
+        <w:rPr>
+          <w:rFonts w:hint="cs"/>
+          <w:rtl/>
+          <w:lang w:bidi="he-IL"/>
+        </w:rPr>
+        <w:t xml:space="preserve">לכתוב תכנית פשוטה לקריאת לחות מהחיישן תוך שימוש ב- </w:t>
+      </w:r>
+      <w:proofErr w:type="spellStart"/>
+      <w:r>
+        <w:rPr>
+          <w:lang w:eastAsia="zh-CN" w:bidi="he-IL"/>
+        </w:rPr>
+        <w:t>Lolin</w:t>
+      </w:r>
+      <w:bookmarkStart w:id="0" w:name="_GoBack"/>
+      <w:bookmarkEnd w:id="0"/>
+      <w:proofErr w:type="spellEnd"/>
+    </w:p>
+    <w:p>
+      <w:pPr>
+        <w:pStyle w:val="Heading1"/>
+        <w:bidi/>
+        <w:rPr>
           <w:rtl/>
           <w:lang w:bidi="he-IL"/>
         </w:rPr>
@@ -2199,17 +2227,7 @@
           <w:rtl/>
           <w:lang w:bidi="he-IL"/>
         </w:rPr>
-        <w:t>להתחיל ללמ</w:t>
-      </w:r>
-      <w:bookmarkStart w:id="0" w:name="_GoBack"/>
-      <w:bookmarkEnd w:id="0"/>
-      <w:r>
-        <w:rPr>
-          <w:rFonts w:hint="cs"/>
-          <w:rtl/>
-          <w:lang w:bidi="he-IL"/>
-        </w:rPr>
-        <w:t xml:space="preserve">וד תקשורת </w:t>
+        <w:t xml:space="preserve">להתחיל ללמוד תקשורת </w:t>
       </w:r>
       <w:r>
         <w:rPr>
@@ -2445,7 +2463,7 @@
   <w:docDefaults>
     <w:rPrDefault>
       <w:rPr>
-        <w:rFonts w:asciiTheme="minorHAnsi" w:eastAsiaTheme="minorHAnsi" w:hAnsiTheme="minorHAnsi" w:cstheme="minorBidi"/>
+        <w:rFonts w:asciiTheme="minorHAnsi" w:eastAsia="SimSun" w:hAnsiTheme="minorHAnsi" w:cstheme="minorBidi"/>
         <w:sz w:val="22"/>
         <w:szCs w:val="22"/>
         <w:lang w:val="en-US" w:eastAsia="en-US" w:bidi="he-IL"/>

</xml_diff>